<commit_message>
enchantment experiments - no loc
no loc
</commit_message>
<xml_diff>
--- a/ForDevs/Alchemy.docx
+++ b/ForDevs/Alchemy.docx
@@ -277,7 +277,21 @@
         <w:rPr>
           <w:lang w:val="en-GB"/>
         </w:rPr>
-        <w:t>Implanting into humans mana blood</w:t>
+        <w:t xml:space="preserve">Implanting into </w:t>
+      </w:r>
+      <w:proofErr w:type="gramStart"/>
+      <w:r>
+        <w:rPr>
+          <w:lang w:val="en-GB"/>
+        </w:rPr>
+        <w:t>humans</w:t>
+      </w:r>
+      <w:proofErr w:type="gramEnd"/>
+      <w:r>
+        <w:rPr>
+          <w:lang w:val="en-GB"/>
+        </w:rPr>
+        <w:t xml:space="preserve"> mana blood</w:t>
       </w:r>
     </w:p>
     <w:p>
@@ -389,7 +403,27 @@
         <w:rPr>
           <w:lang w:val="en-GB"/>
         </w:rPr>
-        <w:t>(Elomancy)</w:t>
+        <w:t xml:space="preserve">Coating </w:t>
+      </w:r>
+      <w:r>
+        <w:rPr>
+          <w:lang w:val="en-GB"/>
+        </w:rPr>
+        <w:t>(</w:t>
+      </w:r>
+      <w:proofErr w:type="spellStart"/>
+      <w:r>
+        <w:rPr>
+          <w:lang w:val="en-GB"/>
+        </w:rPr>
+        <w:t>Elomancy</w:t>
+      </w:r>
+      <w:proofErr w:type="spellEnd"/>
+      <w:r>
+        <w:rPr>
+          <w:lang w:val="en-GB"/>
+        </w:rPr>
+        <w:t>)</w:t>
       </w:r>
     </w:p>
     <w:p>
@@ -413,13 +447,7 @@
         <w:rPr>
           <w:lang w:val="en-GB"/>
         </w:rPr>
-        <w:t xml:space="preserve"> </w:t>
-      </w:r>
-      <w:r>
-        <w:rPr>
-          <w:lang w:val="en-GB"/>
-        </w:rPr>
-        <w:t>(Necromancy)</w:t>
+        <w:t xml:space="preserve"> (Necromancy)</w:t>
       </w:r>
     </w:p>
     <w:p>
@@ -443,25 +471,7 @@
         <w:rPr>
           <w:lang w:val="en-GB"/>
         </w:rPr>
-        <w:t xml:space="preserve"> </w:t>
-      </w:r>
-      <w:r>
-        <w:rPr>
-          <w:lang w:val="en-GB"/>
-        </w:rPr>
-        <w:t>(</w:t>
-      </w:r>
-      <w:r>
-        <w:rPr>
-          <w:lang w:val="en-GB"/>
-        </w:rPr>
-        <w:t>Chronomancy</w:t>
-      </w:r>
-      <w:r>
-        <w:rPr>
-          <w:lang w:val="en-GB"/>
-        </w:rPr>
-        <w:t>)</w:t>
+        <w:t xml:space="preserve"> (Chronomancy)</w:t>
       </w:r>
     </w:p>
     <w:p>
@@ -485,14 +495,28 @@
         <w:rPr>
           <w:lang w:val="en-GB"/>
         </w:rPr>
-        <w:t xml:space="preserve"> (</w:t>
-      </w:r>
+        <w:t xml:space="preserve"> </w:t>
+      </w:r>
+      <w:r>
+        <w:rPr>
+          <w:lang w:val="en-GB"/>
+        </w:rPr>
+        <w:t xml:space="preserve">acceleration </w:t>
+      </w:r>
+      <w:r>
+        <w:rPr>
+          <w:lang w:val="en-GB"/>
+        </w:rPr>
+        <w:t>(</w:t>
+      </w:r>
+      <w:proofErr w:type="spellStart"/>
       <w:r>
         <w:rPr>
           <w:lang w:val="en-GB"/>
         </w:rPr>
         <w:t>Elomancy</w:t>
       </w:r>
+      <w:proofErr w:type="spellEnd"/>
       <w:r>
         <w:rPr>
           <w:lang w:val="en-GB"/>
@@ -511,7 +535,7 @@
         <w:rPr>
           <w:lang w:val="en-GB"/>
         </w:rPr>
-        <w:t>Defense</w:t>
+        <w:t>Defence</w:t>
       </w:r>
     </w:p>
     <w:p>
@@ -547,14 +571,28 @@
         <w:rPr>
           <w:lang w:val="en-GB"/>
         </w:rPr>
-        <w:t>Blood defense (</w:t>
-      </w:r>
+        <w:t xml:space="preserve">Blood </w:t>
+      </w:r>
+      <w:r>
+        <w:rPr>
+          <w:lang w:val="en-GB"/>
+        </w:rPr>
+        <w:t>defence</w:t>
+      </w:r>
+      <w:r>
+        <w:rPr>
+          <w:lang w:val="en-GB"/>
+        </w:rPr>
+        <w:t xml:space="preserve"> (</w:t>
+      </w:r>
+      <w:proofErr w:type="spellStart"/>
       <w:r>
         <w:rPr>
           <w:lang w:val="en-GB"/>
         </w:rPr>
         <w:t>Elomancy</w:t>
       </w:r>
+      <w:proofErr w:type="spellEnd"/>
       <w:r>
         <w:rPr>
           <w:lang w:val="en-GB"/>
@@ -567,6 +605,52 @@
         </w:rPr>
         <w:t>Necromancy</w:t>
       </w:r>
+      <w:r>
+        <w:rPr>
+          <w:lang w:val="en-GB"/>
+        </w:rPr>
+        <w:t>)</w:t>
+      </w:r>
+    </w:p>
+    <w:p>
+      <w:pPr>
+        <w:pStyle w:val="Odstavecseseznamem"/>
+        <w:numPr>
+          <w:ilvl w:val="0"/>
+          <w:numId w:val="5"/>
+        </w:numPr>
+        <w:rPr>
+          <w:lang w:val="en-GB"/>
+        </w:rPr>
+      </w:pPr>
+      <w:r>
+        <w:rPr>
+          <w:lang w:val="en-GB"/>
+        </w:rPr>
+        <w:t xml:space="preserve">Elemental </w:t>
+      </w:r>
+      <w:proofErr w:type="spellStart"/>
+      <w:r>
+        <w:rPr>
+          <w:lang w:val="en-GB"/>
+        </w:rPr>
+        <w:t>Defense</w:t>
+      </w:r>
+      <w:proofErr w:type="spellEnd"/>
+      <w:r>
+        <w:rPr>
+          <w:lang w:val="en-GB"/>
+        </w:rPr>
+        <w:t xml:space="preserve"> (Lord of </w:t>
+      </w:r>
+      <w:proofErr w:type="spellStart"/>
+      <w:r>
+        <w:rPr>
+          <w:lang w:val="en-GB"/>
+        </w:rPr>
+        <w:t>Lemenets</w:t>
+      </w:r>
+      <w:proofErr w:type="spellEnd"/>
       <w:r>
         <w:rPr>
           <w:lang w:val="en-GB"/>
@@ -609,13 +693,7 @@
         <w:rPr>
           <w:lang w:val="en-GB"/>
         </w:rPr>
-        <w:t xml:space="preserve"> </w:t>
-      </w:r>
-      <w:r>
-        <w:rPr>
-          <w:lang w:val="en-GB"/>
-        </w:rPr>
-        <w:t xml:space="preserve">(Life magic) </w:t>
+        <w:t xml:space="preserve"> (Life magic) </w:t>
       </w:r>
     </w:p>
     <w:p>
@@ -657,13 +735,33 @@
         <w:rPr>
           <w:lang w:val="en-GB"/>
         </w:rPr>
-        <w:t>Mental Support</w:t>
-      </w:r>
-      <w:r>
-        <w:rPr>
-          <w:lang w:val="en-GB"/>
-        </w:rPr>
-        <w:t xml:space="preserve"> (Mensomancy)</w:t>
+        <w:t xml:space="preserve">Mental </w:t>
+      </w:r>
+      <w:r>
+        <w:rPr>
+          <w:lang w:val="en-GB"/>
+        </w:rPr>
+        <w:t>Health Enhancement</w:t>
+      </w:r>
+      <w:r>
+        <w:rPr>
+          <w:lang w:val="en-GB"/>
+        </w:rPr>
+        <w:t xml:space="preserve"> (</w:t>
+      </w:r>
+      <w:proofErr w:type="spellStart"/>
+      <w:r>
+        <w:rPr>
+          <w:lang w:val="en-GB"/>
+        </w:rPr>
+        <w:t>Mensomancy</w:t>
+      </w:r>
+      <w:proofErr w:type="spellEnd"/>
+      <w:r>
+        <w:rPr>
+          <w:lang w:val="en-GB"/>
+        </w:rPr>
+        <w:t>)</w:t>
       </w:r>
     </w:p>
     <w:p>
@@ -681,7 +779,19 @@
         <w:rPr>
           <w:lang w:val="en-GB"/>
         </w:rPr>
-        <w:t>Fertility (Biomancy)</w:t>
+        <w:t>Fertility (</w:t>
+      </w:r>
+      <w:r>
+        <w:rPr>
+          <w:lang w:val="en-GB"/>
+        </w:rPr>
+        <w:t>Life magic</w:t>
+      </w:r>
+      <w:r>
+        <w:rPr>
+          <w:lang w:val="en-GB"/>
+        </w:rPr>
+        <w:t>)</w:t>
       </w:r>
     </w:p>
     <w:sectPr>

</xml_diff>